<commit_message>
Modifications à la documentation
</commit_message>
<xml_diff>
--- a/Documentation.docx
+++ b/Documentation.docx
@@ -108,8 +108,6 @@
         </w:rPr>
         <w:t>Alexandre Jolicoeur</w:t>
       </w:r>
-      <w:bookmarkStart w:id="0" w:name="_GoBack"/>
-      <w:bookmarkEnd w:id="0"/>
     </w:p>
     <w:p>
       <w:pPr>
@@ -615,18 +613,28 @@
           <w:color w:val="D4D4D4"/>
           <w:sz w:val="21"/>
           <w:szCs w:val="21"/>
-          <w:lang w:eastAsia="ko-KR"/>
-        </w:rPr>
-      </w:pPr>
-      <w:r>
-        <w:rPr>
-          <w:rFonts w:ascii="Consolas" w:eastAsia="Times New Roman" w:hAnsi="Consolas" w:cs="Times New Roman"/>
-          <w:color w:val="D4D4D4"/>
-          <w:sz w:val="21"/>
-          <w:szCs w:val="21"/>
-          <w:lang w:eastAsia="ko-KR"/>
-        </w:rPr>
-        <w:t xml:space="preserve">  },</w:t>
+          <w:lang w:val="en-CA" w:eastAsia="ko-KR"/>
+        </w:rPr>
+      </w:pPr>
+      <w:r>
+        <w:rPr>
+          <w:rFonts w:ascii="Consolas" w:eastAsia="Times New Roman" w:hAnsi="Consolas" w:cs="Times New Roman"/>
+          <w:color w:val="D4D4D4"/>
+          <w:sz w:val="21"/>
+          <w:szCs w:val="21"/>
+          <w:lang w:eastAsia="ko-KR"/>
+        </w:rPr>
+        <w:t xml:space="preserve">  </w:t>
+      </w:r>
+      <w:r>
+        <w:rPr>
+          <w:rFonts w:ascii="Consolas" w:eastAsia="Times New Roman" w:hAnsi="Consolas" w:cs="Times New Roman"/>
+          <w:color w:val="D4D4D4"/>
+          <w:sz w:val="21"/>
+          <w:szCs w:val="21"/>
+          <w:lang w:val="en-CA" w:eastAsia="ko-KR"/>
+        </w:rPr>
+        <w:t>},</w:t>
       </w:r>
     </w:p>
     <w:p>
@@ -1038,10 +1046,7 @@
       </w:pPr>
       <w:r>
         <w:lastRenderedPageBreak/>
-        <w:t xml:space="preserve">Architecture du fichier </w:t>
-      </w:r>
-      <w:r>
-        <w:t>serveur.js</w:t>
+        <w:t>Architecture du fichier serveur.js</w:t>
       </w:r>
     </w:p>
     <w:p/>
@@ -1266,26 +1271,30 @@
           <w:color w:val="D4D4D4"/>
           <w:sz w:val="21"/>
           <w:szCs w:val="21"/>
-          <w:lang w:val="en-CA" w:eastAsia="ko-KR"/>
-        </w:rPr>
-      </w:pPr>
+          <w:lang w:eastAsia="ko-KR"/>
+        </w:rPr>
+      </w:pPr>
+      <w:proofErr w:type="spellStart"/>
+      <w:proofErr w:type="gramStart"/>
       <w:r>
         <w:rPr>
           <w:rFonts w:ascii="Consolas" w:eastAsia="Times New Roman" w:hAnsi="Consolas" w:cs="Times New Roman"/>
           <w:color w:val="569CD6"/>
           <w:sz w:val="21"/>
           <w:szCs w:val="21"/>
-          <w:lang w:val="en-CA" w:eastAsia="ko-KR"/>
+          <w:lang w:eastAsia="ko-KR"/>
         </w:rPr>
         <w:t>function</w:t>
       </w:r>
-      <w:r>
-        <w:rPr>
-          <w:rFonts w:ascii="Consolas" w:eastAsia="Times New Roman" w:hAnsi="Consolas" w:cs="Times New Roman"/>
-          <w:color w:val="D4D4D4"/>
-          <w:sz w:val="21"/>
-          <w:szCs w:val="21"/>
-          <w:lang w:val="en-CA" w:eastAsia="ko-KR"/>
+      <w:proofErr w:type="spellEnd"/>
+      <w:proofErr w:type="gramEnd"/>
+      <w:r>
+        <w:rPr>
+          <w:rFonts w:ascii="Consolas" w:eastAsia="Times New Roman" w:hAnsi="Consolas" w:cs="Times New Roman"/>
+          <w:color w:val="D4D4D4"/>
+          <w:sz w:val="21"/>
+          <w:szCs w:val="21"/>
+          <w:lang w:eastAsia="ko-KR"/>
         </w:rPr>
         <w:t xml:space="preserve"> </w:t>
       </w:r>
@@ -1296,7 +1305,7 @@
           <w:color w:val="DCDCAA"/>
           <w:sz w:val="21"/>
           <w:szCs w:val="21"/>
-          <w:lang w:val="en-CA" w:eastAsia="ko-KR"/>
+          <w:lang w:eastAsia="ko-KR"/>
         </w:rPr>
         <w:t>connect_to_distant</w:t>
       </w:r>
@@ -1307,7 +1316,7 @@
           <w:color w:val="D4D4D4"/>
           <w:sz w:val="21"/>
           <w:szCs w:val="21"/>
-          <w:lang w:val="en-CA" w:eastAsia="ko-KR"/>
+          <w:lang w:eastAsia="ko-KR"/>
         </w:rPr>
         <w:t xml:space="preserve"> (</w:t>
       </w:r>
@@ -1318,7 +1327,7 @@
           <w:color w:val="9CDCFE"/>
           <w:sz w:val="21"/>
           <w:szCs w:val="21"/>
-          <w:lang w:val="en-CA" w:eastAsia="ko-KR"/>
+          <w:lang w:eastAsia="ko-KR"/>
         </w:rPr>
         <w:t>port_distant</w:t>
       </w:r>
@@ -1329,7 +1338,7 @@
           <w:color w:val="D4D4D4"/>
           <w:sz w:val="21"/>
           <w:szCs w:val="21"/>
-          <w:lang w:val="en-CA" w:eastAsia="ko-KR"/>
+          <w:lang w:eastAsia="ko-KR"/>
         </w:rPr>
         <w:t xml:space="preserve">, </w:t>
       </w:r>
@@ -1340,7 +1349,7 @@
           <w:color w:val="9CDCFE"/>
           <w:sz w:val="21"/>
           <w:szCs w:val="21"/>
-          <w:lang w:val="en-CA" w:eastAsia="ko-KR"/>
+          <w:lang w:eastAsia="ko-KR"/>
         </w:rPr>
         <w:t>adresse_distant</w:t>
       </w:r>
@@ -1351,7 +1360,7 @@
           <w:color w:val="D4D4D4"/>
           <w:sz w:val="21"/>
           <w:szCs w:val="21"/>
-          <w:lang w:val="en-CA" w:eastAsia="ko-KR"/>
+          <w:lang w:eastAsia="ko-KR"/>
         </w:rPr>
         <w:t>)</w:t>
       </w:r>
@@ -1361,7 +1370,7 @@
           <w:color w:val="D4D4D4"/>
           <w:sz w:val="21"/>
           <w:szCs w:val="21"/>
-          <w:lang w:val="en-CA" w:eastAsia="ko-KR"/>
+          <w:lang w:eastAsia="ko-KR"/>
         </w:rPr>
         <w:t xml:space="preserve"> {…}</w:t>
       </w:r>
@@ -1426,337 +1435,452 @@
           <w:color w:val="D4D4D4"/>
           <w:sz w:val="21"/>
           <w:szCs w:val="21"/>
-          <w:lang w:val="en-CA" w:eastAsia="ko-KR"/>
-        </w:rPr>
-      </w:pPr>
-      <w:proofErr w:type="spellStart"/>
+          <w:lang w:eastAsia="ko-KR"/>
+        </w:rPr>
+      </w:pPr>
+      <w:proofErr w:type="spellStart"/>
+      <w:proofErr w:type="gramStart"/>
       <w:r>
         <w:rPr>
           <w:rFonts w:ascii="Consolas" w:eastAsia="Times New Roman" w:hAnsi="Consolas" w:cs="Times New Roman"/>
           <w:color w:val="DCDCAA"/>
           <w:sz w:val="21"/>
           <w:szCs w:val="21"/>
-          <w:lang w:val="en-CA" w:eastAsia="ko-KR"/>
-        </w:rPr>
-        <w:t>json_file_object</w:t>
-      </w:r>
-      <w:proofErr w:type="spellEnd"/>
-      <w:r>
-        <w:rPr>
-          <w:rFonts w:ascii="Consolas" w:eastAsia="Times New Roman" w:hAnsi="Consolas" w:cs="Times New Roman"/>
-          <w:color w:val="D4D4D4"/>
-          <w:sz w:val="21"/>
-          <w:szCs w:val="21"/>
-          <w:lang w:val="en-CA" w:eastAsia="ko-KR"/>
+          <w:lang w:eastAsia="ko-KR"/>
+        </w:rPr>
+        <w:t>json</w:t>
+      </w:r>
+      <w:proofErr w:type="gramEnd"/>
+      <w:r>
+        <w:rPr>
+          <w:rFonts w:ascii="Consolas" w:eastAsia="Times New Roman" w:hAnsi="Consolas" w:cs="Times New Roman"/>
+          <w:color w:val="DCDCAA"/>
+          <w:sz w:val="21"/>
+          <w:szCs w:val="21"/>
+          <w:lang w:eastAsia="ko-KR"/>
+        </w:rPr>
+        <w:t>_file_object</w:t>
+      </w:r>
+      <w:proofErr w:type="spellEnd"/>
+      <w:r>
+        <w:rPr>
+          <w:rFonts w:ascii="Consolas" w:eastAsia="Times New Roman" w:hAnsi="Consolas" w:cs="Times New Roman"/>
+          <w:color w:val="D4D4D4"/>
+          <w:sz w:val="21"/>
+          <w:szCs w:val="21"/>
+          <w:lang w:eastAsia="ko-KR"/>
         </w:rPr>
         <w:t>({</w:t>
       </w:r>
+      <w:r>
+        <w:rPr>
+          <w:rFonts w:ascii="Consolas" w:eastAsia="Times New Roman" w:hAnsi="Consolas" w:cs="Times New Roman"/>
+          <w:color w:val="9CDCFE"/>
+          <w:sz w:val="21"/>
+          <w:szCs w:val="21"/>
+          <w:lang w:eastAsia="ko-KR"/>
+        </w:rPr>
+        <w:t>value:</w:t>
+      </w:r>
+      <w:r>
+        <w:rPr>
+          <w:rFonts w:ascii="Consolas" w:eastAsia="Times New Roman" w:hAnsi="Consolas" w:cs="Times New Roman"/>
+          <w:color w:val="D4D4D4"/>
+          <w:sz w:val="21"/>
+          <w:szCs w:val="21"/>
+          <w:lang w:eastAsia="ko-KR"/>
+        </w:rPr>
+        <w:t xml:space="preserve">{}, </w:t>
+      </w:r>
+      <w:r>
+        <w:rPr>
+          <w:rFonts w:ascii="Consolas" w:eastAsia="Times New Roman" w:hAnsi="Consolas" w:cs="Times New Roman"/>
+          <w:color w:val="9CDCFE"/>
+          <w:sz w:val="21"/>
+          <w:szCs w:val="21"/>
+          <w:lang w:eastAsia="ko-KR"/>
+        </w:rPr>
+        <w:t>file:</w:t>
+      </w:r>
+      <w:r>
+        <w:rPr>
+          <w:rFonts w:ascii="Consolas" w:eastAsia="Times New Roman" w:hAnsi="Consolas" w:cs="Times New Roman"/>
+          <w:color w:val="CE9178"/>
+          <w:sz w:val="21"/>
+          <w:szCs w:val="21"/>
+          <w:lang w:eastAsia="ko-KR"/>
+        </w:rPr>
+        <w:t>"data/courriels.json"</w:t>
+      </w:r>
+      <w:r>
+        <w:rPr>
+          <w:rFonts w:ascii="Consolas" w:eastAsia="Times New Roman" w:hAnsi="Consolas" w:cs="Times New Roman"/>
+          <w:color w:val="D4D4D4"/>
+          <w:sz w:val="21"/>
+          <w:szCs w:val="21"/>
+          <w:lang w:eastAsia="ko-KR"/>
+        </w:rPr>
+        <w:t xml:space="preserve">, </w:t>
+      </w:r>
+      <w:r>
+        <w:rPr>
+          <w:rFonts w:ascii="Consolas" w:eastAsia="Times New Roman" w:hAnsi="Consolas" w:cs="Times New Roman"/>
+          <w:color w:val="9CDCFE"/>
+          <w:sz w:val="21"/>
+          <w:szCs w:val="21"/>
+          <w:lang w:eastAsia="ko-KR"/>
+        </w:rPr>
+        <w:t>saveEverySecs:</w:t>
+      </w:r>
+      <w:r>
+        <w:rPr>
+          <w:rFonts w:ascii="Consolas" w:eastAsia="Times New Roman" w:hAnsi="Consolas" w:cs="Times New Roman"/>
+          <w:color w:val="B5CEA8"/>
+          <w:sz w:val="21"/>
+          <w:szCs w:val="21"/>
+          <w:lang w:eastAsia="ko-KR"/>
+        </w:rPr>
+        <w:t>5</w:t>
+      </w:r>
+      <w:r>
+        <w:rPr>
+          <w:rFonts w:ascii="Consolas" w:eastAsia="Times New Roman" w:hAnsi="Consolas" w:cs="Times New Roman"/>
+          <w:color w:val="D4D4D4"/>
+          <w:sz w:val="21"/>
+          <w:szCs w:val="21"/>
+          <w:lang w:eastAsia="ko-KR"/>
+        </w:rPr>
+        <w:t xml:space="preserve">, </w:t>
+      </w:r>
+      <w:proofErr w:type="spellStart"/>
+      <w:r>
+        <w:rPr>
+          <w:rFonts w:ascii="Consolas" w:eastAsia="Times New Roman" w:hAnsi="Consolas" w:cs="Times New Roman"/>
+          <w:color w:val="9CDCFE"/>
+          <w:sz w:val="21"/>
+          <w:szCs w:val="21"/>
+          <w:lang w:eastAsia="ko-KR"/>
+        </w:rPr>
+        <w:t>forceNew:</w:t>
+      </w:r>
+      <w:r>
+        <w:rPr>
+          <w:rFonts w:ascii="Consolas" w:eastAsia="Times New Roman" w:hAnsi="Consolas" w:cs="Times New Roman"/>
+          <w:color w:val="569CD6"/>
+          <w:sz w:val="21"/>
+          <w:szCs w:val="21"/>
+          <w:lang w:eastAsia="ko-KR"/>
+        </w:rPr>
+        <w:t>false</w:t>
+      </w:r>
+      <w:proofErr w:type="spellEnd"/>
+      <w:r>
+        <w:rPr>
+          <w:rFonts w:ascii="Consolas" w:eastAsia="Times New Roman" w:hAnsi="Consolas" w:cs="Times New Roman"/>
+          <w:color w:val="D4D4D4"/>
+          <w:sz w:val="21"/>
+          <w:szCs w:val="21"/>
+          <w:lang w:eastAsia="ko-KR"/>
+        </w:rPr>
+        <w:t>})</w:t>
+      </w:r>
+    </w:p>
+    <w:p/>
+    <w:p>
+      <w:r>
+        <w:t>On associe la variable « </w:t>
+      </w:r>
+      <w:proofErr w:type="spellStart"/>
+      <w:r>
+        <w:t>my_obj</w:t>
+      </w:r>
+      <w:proofErr w:type="spellEnd"/>
+      <w:r>
+        <w:t xml:space="preserve"> » à cette fonction. Elle permet d’ouvrir le fichier </w:t>
+      </w:r>
       <w:proofErr w:type="gramStart"/>
       <w:r>
-        <w:rPr>
-          <w:rFonts w:ascii="Consolas" w:eastAsia="Times New Roman" w:hAnsi="Consolas" w:cs="Times New Roman"/>
-          <w:color w:val="9CDCFE"/>
-          <w:sz w:val="21"/>
-          <w:szCs w:val="21"/>
-          <w:lang w:val="en-CA" w:eastAsia="ko-KR"/>
-        </w:rPr>
-        <w:t>value:</w:t>
-      </w:r>
-      <w:r>
-        <w:rPr>
-          <w:rFonts w:ascii="Consolas" w:eastAsia="Times New Roman" w:hAnsi="Consolas" w:cs="Times New Roman"/>
-          <w:color w:val="D4D4D4"/>
-          <w:sz w:val="21"/>
-          <w:szCs w:val="21"/>
-          <w:lang w:val="en-CA" w:eastAsia="ko-KR"/>
-        </w:rPr>
-        <w:t>{</w:t>
+        <w:t>courriels.json</w:t>
       </w:r>
       <w:proofErr w:type="gramEnd"/>
       <w:r>
-        <w:rPr>
-          <w:rFonts w:ascii="Consolas" w:eastAsia="Times New Roman" w:hAnsi="Consolas" w:cs="Times New Roman"/>
-          <w:color w:val="D4D4D4"/>
-          <w:sz w:val="21"/>
-          <w:szCs w:val="21"/>
-          <w:lang w:val="en-CA" w:eastAsia="ko-KR"/>
-        </w:rPr>
-        <w:t xml:space="preserve">}, </w:t>
-      </w:r>
-      <w:r>
-        <w:rPr>
-          <w:rFonts w:ascii="Consolas" w:eastAsia="Times New Roman" w:hAnsi="Consolas" w:cs="Times New Roman"/>
-          <w:color w:val="9CDCFE"/>
-          <w:sz w:val="21"/>
-          <w:szCs w:val="21"/>
-          <w:lang w:val="en-CA" w:eastAsia="ko-KR"/>
-        </w:rPr>
-        <w:t>file:</w:t>
-      </w:r>
-      <w:r>
-        <w:rPr>
-          <w:rFonts w:ascii="Consolas" w:eastAsia="Times New Roman" w:hAnsi="Consolas" w:cs="Times New Roman"/>
-          <w:color w:val="CE9178"/>
-          <w:sz w:val="21"/>
-          <w:szCs w:val="21"/>
-          <w:lang w:val="en-CA" w:eastAsia="ko-KR"/>
-        </w:rPr>
-        <w:t>"data/courriels.json"</w:t>
-      </w:r>
-      <w:r>
-        <w:rPr>
-          <w:rFonts w:ascii="Consolas" w:eastAsia="Times New Roman" w:hAnsi="Consolas" w:cs="Times New Roman"/>
-          <w:color w:val="D4D4D4"/>
-          <w:sz w:val="21"/>
-          <w:szCs w:val="21"/>
-          <w:lang w:val="en-CA" w:eastAsia="ko-KR"/>
-        </w:rPr>
-        <w:t xml:space="preserve">, </w:t>
-      </w:r>
-      <w:r>
-        <w:rPr>
-          <w:rFonts w:ascii="Consolas" w:eastAsia="Times New Roman" w:hAnsi="Consolas" w:cs="Times New Roman"/>
-          <w:color w:val="9CDCFE"/>
-          <w:sz w:val="21"/>
-          <w:szCs w:val="21"/>
-          <w:lang w:val="en-CA" w:eastAsia="ko-KR"/>
-        </w:rPr>
-        <w:t>saveEverySecs:</w:t>
-      </w:r>
-      <w:r>
-        <w:rPr>
-          <w:rFonts w:ascii="Consolas" w:eastAsia="Times New Roman" w:hAnsi="Consolas" w:cs="Times New Roman"/>
-          <w:color w:val="B5CEA8"/>
-          <w:sz w:val="21"/>
-          <w:szCs w:val="21"/>
-          <w:lang w:val="en-CA" w:eastAsia="ko-KR"/>
-        </w:rPr>
-        <w:t>5</w:t>
-      </w:r>
-      <w:r>
-        <w:rPr>
-          <w:rFonts w:ascii="Consolas" w:eastAsia="Times New Roman" w:hAnsi="Consolas" w:cs="Times New Roman"/>
-          <w:color w:val="D4D4D4"/>
-          <w:sz w:val="21"/>
-          <w:szCs w:val="21"/>
-          <w:lang w:val="en-CA" w:eastAsia="ko-KR"/>
-        </w:rPr>
-        <w:t xml:space="preserve">, </w:t>
-      </w:r>
-      <w:proofErr w:type="spellStart"/>
-      <w:r>
-        <w:rPr>
-          <w:rFonts w:ascii="Consolas" w:eastAsia="Times New Roman" w:hAnsi="Consolas" w:cs="Times New Roman"/>
-          <w:color w:val="9CDCFE"/>
-          <w:sz w:val="21"/>
-          <w:szCs w:val="21"/>
-          <w:lang w:val="en-CA" w:eastAsia="ko-KR"/>
-        </w:rPr>
-        <w:t>forceNew:</w:t>
-      </w:r>
-      <w:r>
-        <w:rPr>
-          <w:rFonts w:ascii="Consolas" w:eastAsia="Times New Roman" w:hAnsi="Consolas" w:cs="Times New Roman"/>
-          <w:color w:val="569CD6"/>
-          <w:sz w:val="21"/>
-          <w:szCs w:val="21"/>
-          <w:lang w:val="en-CA" w:eastAsia="ko-KR"/>
-        </w:rPr>
-        <w:t>false</w:t>
-      </w:r>
-      <w:proofErr w:type="spellEnd"/>
-      <w:r>
-        <w:rPr>
-          <w:rFonts w:ascii="Consolas" w:eastAsia="Times New Roman" w:hAnsi="Consolas" w:cs="Times New Roman"/>
-          <w:color w:val="D4D4D4"/>
-          <w:sz w:val="21"/>
-          <w:szCs w:val="21"/>
-          <w:lang w:val="en-CA" w:eastAsia="ko-KR"/>
-        </w:rPr>
-        <w:t>})</w:t>
+        <w:t xml:space="preserve"> et de placer son contenu dans la variable « </w:t>
+      </w:r>
+      <w:proofErr w:type="spellStart"/>
+      <w:r>
+        <w:t>my_obj</w:t>
+      </w:r>
+      <w:proofErr w:type="spellEnd"/>
+      <w:r>
+        <w:t xml:space="preserve"> ». Cette fonction vérifiera la variable aux 5 secondes et mettra à jour le fichier </w:t>
+      </w:r>
+      <w:proofErr w:type="gramStart"/>
+      <w:r>
+        <w:t>courriels.json</w:t>
+      </w:r>
+      <w:proofErr w:type="gramEnd"/>
+      <w:r>
+        <w:t xml:space="preserve"> selon ce </w:t>
+      </w:r>
+      <w:r>
+        <w:t>qui se trouve dans cette variable.</w:t>
       </w:r>
     </w:p>
     <w:p/>
     <w:p>
-      <w:r>
-        <w:t>On associe la variable « </w:t>
-      </w:r>
-      <w:proofErr w:type="spellStart"/>
-      <w:r>
-        <w:t>my_obj</w:t>
-      </w:r>
-      <w:proofErr w:type="spellEnd"/>
-      <w:r>
-        <w:t xml:space="preserve"> » à cette fonction. Elle permet d’ouvrir le fichier </w:t>
+      <w:pPr>
+        <w:pStyle w:val="Heading2"/>
+      </w:pPr>
+      <w:r>
+        <w:t>Architecture du fichier script.js</w:t>
+      </w:r>
+    </w:p>
+    <w:p/>
+    <w:p>
+      <w:r>
+        <w:t xml:space="preserve">Ce fichier comprend presque </w:t>
+      </w:r>
+      <w:r>
+        <w:t>toutes les fonctionnalités comprises</w:t>
+      </w:r>
+      <w:r>
+        <w:t xml:space="preserve"> dans le projet </w:t>
+      </w:r>
+      <w:r>
+        <w:t>1. Quelques fonctions ont été supprimées afin de simplifier le site.</w:t>
+      </w:r>
+      <w:r>
+        <w:t xml:space="preserve"> Nous avons ajouté une fonction qui simule le log in à la page principale du site Web. Cette page permet de déterminer qui utilise le site. On pourra ainsi lui retourner les courriels qui lui sont </w:t>
+      </w:r>
+      <w:r>
+        <w:t>destiné</w:t>
+      </w:r>
+      <w:r>
+        <w:t>.</w:t>
+      </w:r>
+      <w:r>
+        <w:t xml:space="preserve"> À la sélection de l’utilisateur, on lui détermine ses clés publique et privée.</w:t>
+      </w:r>
+    </w:p>
+    <w:p/>
+    <w:p>
+      <w:r>
+        <w:t>Pour les fonctions pertinentes au projet 2, on a utilisé Ajax et JQuery.</w:t>
+      </w:r>
+    </w:p>
+    <w:p/>
+    <w:p>
+      <w:r>
+        <w:t xml:space="preserve">Pour la requête GET, le client envoie </w:t>
+      </w:r>
+      <w:r>
+        <w:t>sa clé publique au URL /</w:t>
+      </w:r>
+      <w:proofErr w:type="spellStart"/>
+      <w:r>
+        <w:t>getLetters</w:t>
+      </w:r>
+      <w:proofErr w:type="spellEnd"/>
+      <w:r>
+        <w:t xml:space="preserve"> comme paramètre et le serveur lui envoie un </w:t>
+      </w:r>
+      <w:proofErr w:type="spellStart"/>
+      <w:r>
+        <w:t>array</w:t>
+      </w:r>
+      <w:proofErr w:type="spellEnd"/>
+      <w:r>
+        <w:t xml:space="preserve"> de courriels chiffrés. On utilise ensuite la clé privée pour déchiffrer les courriels</w:t>
+      </w:r>
+      <w:r>
+        <w:t xml:space="preserve"> à l’aide de fonction</w:t>
+      </w:r>
+      <w:r>
+        <w:t xml:space="preserve"> </w:t>
+      </w:r>
+      <w:r>
+        <w:t>« </w:t>
+      </w:r>
+      <w:proofErr w:type="spellStart"/>
+      <w:r>
+        <w:t>decrypt_message</w:t>
+      </w:r>
+      <w:proofErr w:type="spellEnd"/>
+      <w:r>
+        <w:t xml:space="preserve"> (message, clé privée) »</w:t>
+      </w:r>
+      <w:r>
+        <w:t>. Les courriels sont traités de façon différente selon la fonction du client qui effectue la requête GET.</w:t>
+      </w:r>
+    </w:p>
+    <w:p/>
+    <w:p>
+      <w:r>
+        <w:t>Pour la requête POST, le client utilise la fonction « </w:t>
+      </w:r>
+      <w:proofErr w:type="spellStart"/>
+      <w:r>
+        <w:t>encrypt_message</w:t>
+      </w:r>
+      <w:proofErr w:type="spellEnd"/>
+      <w:r>
+        <w:t xml:space="preserve"> (message, clé publique du destinataire) » pour chiffrer le message, puis il envoie un colis dans le format « </w:t>
+      </w:r>
+      <w:r>
+        <w:t>{"</w:t>
+      </w:r>
+      <w:proofErr w:type="spellStart"/>
+      <w:r>
+        <w:t>dest</w:t>
+      </w:r>
+      <w:proofErr w:type="spellEnd"/>
+      <w:r>
+        <w:t xml:space="preserve">": </w:t>
+      </w:r>
+      <w:proofErr w:type="spellStart"/>
+      <w:r>
+        <w:t>clef_dest</w:t>
+      </w:r>
+      <w:proofErr w:type="spellEnd"/>
+      <w:r>
+        <w:t xml:space="preserve">, "msg": </w:t>
+      </w:r>
+      <w:proofErr w:type="spellStart"/>
+      <w:r>
+        <w:t>nouveau_courriel_crypted</w:t>
+      </w:r>
+      <w:proofErr w:type="spellEnd"/>
+      <w:r>
+        <w:t>}</w:t>
+      </w:r>
+      <w:r>
+        <w:t> » à l’URL « </w:t>
+      </w:r>
+      <w:r>
+        <w:t>/</w:t>
+      </w:r>
+      <w:proofErr w:type="spellStart"/>
+      <w:r>
+        <w:t>addLetters</w:t>
+      </w:r>
+      <w:proofErr w:type="spellEnd"/>
+      <w:r>
+        <w:t> ».</w:t>
+      </w:r>
+    </w:p>
+    <w:p/>
+    <w:p>
+      <w:pPr>
+        <w:pStyle w:val="Heading2"/>
+      </w:pPr>
+      <w:r>
+        <w:t>Chiffrement</w:t>
+      </w:r>
+      <w:r>
+        <w:t xml:space="preserve"> et déchiffrement</w:t>
+      </w:r>
+      <w:bookmarkStart w:id="0" w:name="_GoBack"/>
+      <w:bookmarkEnd w:id="0"/>
+      <w:r>
+        <w:t xml:space="preserve"> à l’aide de clés RSA</w:t>
+      </w:r>
+    </w:p>
+    <w:p/>
+    <w:p>
+      <w:r>
+        <w:t>Le chiffrement et le déchiffrement des courriels sont effectués à l’aide d’une paire de clés RSA de 512 bits. Les paires de clés des utilisateurs actuels ont été générées à l’aide de la fonction « </w:t>
+      </w:r>
+      <w:proofErr w:type="spellStart"/>
+      <w:r>
+        <w:t>generate_</w:t>
       </w:r>
       <w:proofErr w:type="gramStart"/>
       <w:r>
-        <w:t>courriels.json</w:t>
+        <w:t>keys</w:t>
+      </w:r>
+      <w:proofErr w:type="spellEnd"/>
+      <w:r>
+        <w:t>(</w:t>
       </w:r>
       <w:proofErr w:type="gramEnd"/>
       <w:r>
-        <w:t xml:space="preserve"> et de placer son contenu dans la variable « </w:t>
-      </w:r>
-      <w:proofErr w:type="spellStart"/>
-      <w:r>
-        <w:t>my_obj</w:t>
-      </w:r>
-      <w:proofErr w:type="spellEnd"/>
-      <w:r>
-        <w:t xml:space="preserve"> ». Cette fonction vérifiera la variable aux 5 secondes et mettra à jour le fichier </w:t>
+        <w:t xml:space="preserve">) », qui se trouve dans le fichier script.js. Elle tire avantage d’une librairie nommée </w:t>
+      </w:r>
+      <w:proofErr w:type="spellStart"/>
+      <w:r>
+        <w:t>node-rsa</w:t>
+      </w:r>
+      <w:proofErr w:type="spellEnd"/>
+      <w:r>
+        <w:t xml:space="preserve">. Il s’agit d’un module </w:t>
+      </w:r>
+      <w:proofErr w:type="spellStart"/>
+      <w:r>
+        <w:t>node</w:t>
+      </w:r>
+      <w:proofErr w:type="spellEnd"/>
+      <w:r>
+        <w:t xml:space="preserve"> que nous avons transformé à l’aide du module « </w:t>
+      </w:r>
+      <w:proofErr w:type="spellStart"/>
+      <w:r>
+        <w:t>Browserify</w:t>
+      </w:r>
+      <w:proofErr w:type="spellEnd"/>
+      <w:r>
+        <w:t> » en librairie pouvant être utilisée dans une page Web locale.</w:t>
+      </w:r>
+    </w:p>
+    <w:p/>
+    <w:p>
+      <w:r>
+        <w:t>Le chiffrement est effectué à l’aide de la fonction « </w:t>
+      </w:r>
+      <w:proofErr w:type="spellStart"/>
+      <w:r>
+        <w:t>encrypt_</w:t>
       </w:r>
       <w:proofErr w:type="gramStart"/>
       <w:r>
-        <w:t>courriels.json</w:t>
+        <w:t>message</w:t>
+      </w:r>
+      <w:proofErr w:type="spellEnd"/>
+      <w:r>
+        <w:t>(</w:t>
       </w:r>
       <w:proofErr w:type="gramEnd"/>
       <w:r>
-        <w:t xml:space="preserve"> selon ce </w:t>
-      </w:r>
-      <w:r>
-        <w:t>qui se trouve dans cette variable.</w:t>
+        <w:t>) » qui prend deux arguments, un message (soit un objet JSON ou un string) et une clé publique. La fonction retourne un string en base64.</w:t>
       </w:r>
     </w:p>
     <w:p/>
     <w:p>
-      <w:pPr>
-        <w:pStyle w:val="Heading2"/>
-      </w:pPr>
-      <w:r>
-        <w:t>Architecture du fichier script.js</w:t>
-      </w:r>
-    </w:p>
-    <w:p/>
-    <w:p>
-      <w:r>
-        <w:t xml:space="preserve">Ce fichier comprend presque </w:t>
-      </w:r>
-      <w:r>
-        <w:t>toutes les fonctionnalités comprises</w:t>
-      </w:r>
-      <w:r>
-        <w:t xml:space="preserve"> dans le projet </w:t>
-      </w:r>
-      <w:r>
-        <w:t>1. Quelques fonctions ont été supprimées afin de simplifier le site.</w:t>
-      </w:r>
-      <w:r>
-        <w:t xml:space="preserve"> Nous avons ajouté une fonction qui simule le log in à la page principale du site Web. Cette page permet de déterminer qui utilise le site. On pourra ainsi lui retourner les courriels qui lui sont </w:t>
-      </w:r>
-      <w:r>
-        <w:t>destiné</w:t>
-      </w:r>
-      <w:r>
-        <w:t>.</w:t>
-      </w:r>
-      <w:r>
-        <w:t xml:space="preserve"> À la sélection de l’utilisateur, on lui détermine ses clés publique et privée.</w:t>
-      </w:r>
-    </w:p>
-    <w:p/>
-    <w:p>
-      <w:r>
-        <w:t>Pour les fonctions pertinentes au projet 2, on a utilisé Ajax et JQuery.</w:t>
-      </w:r>
-    </w:p>
-    <w:p/>
-    <w:p>
-      <w:r>
-        <w:t xml:space="preserve">Pour la requête GET, le client envoie </w:t>
-      </w:r>
-      <w:r>
-        <w:t>sa clé publique au URL /</w:t>
-      </w:r>
-      <w:proofErr w:type="spellStart"/>
-      <w:r>
-        <w:t>getLetters</w:t>
-      </w:r>
-      <w:proofErr w:type="spellEnd"/>
-      <w:r>
-        <w:t xml:space="preserve"> comme paramètre et le serveur lui envoie un </w:t>
-      </w:r>
-      <w:proofErr w:type="spellStart"/>
-      <w:r>
-        <w:t>array</w:t>
-      </w:r>
-      <w:proofErr w:type="spellEnd"/>
-      <w:r>
-        <w:t xml:space="preserve"> de courriels chiffrés. On utilise ensuite la clé privée pour déchiffrer les courriels</w:t>
-      </w:r>
-      <w:r>
-        <w:t xml:space="preserve"> à l’aide de fonction</w:t>
-      </w:r>
-      <w:r>
-        <w:t xml:space="preserve"> </w:t>
-      </w:r>
-      <w:r>
-        <w:t>« </w:t>
-      </w:r>
-      <w:proofErr w:type="spellStart"/>
-      <w:r>
-        <w:t>decrypt_message</w:t>
-      </w:r>
-      <w:proofErr w:type="spellEnd"/>
-      <w:r>
-        <w:t xml:space="preserve"> (message, clé privée) »</w:t>
-      </w:r>
-      <w:r>
-        <w:t>. Les courriels sont traités de façon différente selon la fonction du client qui effectue la requête GET.</w:t>
-      </w:r>
-    </w:p>
-    <w:p/>
-    <w:p>
-      <w:r>
-        <w:t>Pour la requête POST, le client utilise la fonction « </w:t>
-      </w:r>
-      <w:proofErr w:type="spellStart"/>
-      <w:r>
-        <w:t>encrypt_message</w:t>
-      </w:r>
-      <w:proofErr w:type="spellEnd"/>
-      <w:r>
-        <w:t xml:space="preserve"> (message, clé publique du destinataire) » pour chiffrer le message, puis il envoie un colis dans le format « </w:t>
-      </w:r>
-      <w:r>
-        <w:t>{"</w:t>
-      </w:r>
-      <w:proofErr w:type="spellStart"/>
-      <w:r>
-        <w:t>dest</w:t>
-      </w:r>
-      <w:proofErr w:type="spellEnd"/>
-      <w:r>
-        <w:t xml:space="preserve">": </w:t>
-      </w:r>
-      <w:proofErr w:type="spellStart"/>
-      <w:r>
-        <w:t>clef_dest</w:t>
-      </w:r>
-      <w:proofErr w:type="spellEnd"/>
-      <w:r>
-        <w:t xml:space="preserve">, "msg": </w:t>
-      </w:r>
-      <w:proofErr w:type="spellStart"/>
-      <w:r>
-        <w:t>nouveau_courriel_crypted</w:t>
-      </w:r>
-      <w:proofErr w:type="spellEnd"/>
-      <w:r>
-        <w:t>}</w:t>
-      </w:r>
-      <w:r>
-        <w:t> » à l’URL « </w:t>
-      </w:r>
-      <w:r>
-        <w:t>/</w:t>
-      </w:r>
-      <w:proofErr w:type="spellStart"/>
-      <w:r>
-        <w:t>addLetters</w:t>
-      </w:r>
-      <w:proofErr w:type="spellEnd"/>
-      <w:r>
-        <w:t> ».</w:t>
+      <w:r>
+        <w:t>Le déchiffrement est effectué à l’aide de la fonction « </w:t>
+      </w:r>
+      <w:proofErr w:type="spellStart"/>
+      <w:r>
+        <w:t>decrypt_</w:t>
+      </w:r>
+      <w:proofErr w:type="gramStart"/>
+      <w:r>
+        <w:t>message</w:t>
+      </w:r>
+      <w:proofErr w:type="spellEnd"/>
+      <w:r>
+        <w:t>(</w:t>
+      </w:r>
+      <w:proofErr w:type="gramEnd"/>
+      <w:r>
+        <w:t xml:space="preserve">) » qui prend deux arguments, le message à déchiffrer et une clé privée. La fonction effectue un </w:t>
+      </w:r>
+      <w:proofErr w:type="spellStart"/>
+      <w:r>
+        <w:t>try</w:t>
+      </w:r>
+      <w:proofErr w:type="spellEnd"/>
+      <w:r>
+        <w:t>/catch pour transformer le résultat en objet JSON et le retourner. Si cela ne fonctionne pas, il retournera un string en format UTF-8.</w:t>
       </w:r>
     </w:p>
     <w:p>
@@ -1764,10 +1888,7 @@
         <w:pStyle w:val="Heading1"/>
       </w:pPr>
       <w:r>
-        <w:t>Fonctionnement</w:t>
-      </w:r>
-      <w:r>
-        <w:t xml:space="preserve"> du projet</w:t>
+        <w:t>Fonctionnement du projet</w:t>
       </w:r>
     </w:p>
     <w:p/>
@@ -1842,6 +1963,9 @@
         <w:t xml:space="preserve"> </w:t>
       </w:r>
       <w:r>
+        <w:rPr>
+          <w:noProof/>
+        </w:rPr>
         <w:drawing>
           <wp:inline distT="0" distB="0" distL="0" distR="0" wp14:anchorId="22D6A3DA" wp14:editId="1F5895E6">
             <wp:extent cx="4420217" cy="876422"/>
@@ -1947,6 +2071,7 @@
         </w:numPr>
       </w:pPr>
       <w:r>
+        <w:lastRenderedPageBreak/>
         <w:t>Pour l’instant, les adresses de destinataire sont limitées aux personnes se trouvant dans le carnet.</w:t>
       </w:r>
     </w:p>
@@ -2022,7 +2147,9 @@
     </w:p>
     <w:p>
       <w:r>
-        <w:lastRenderedPageBreak/>
+        <w:rPr>
+          <w:noProof/>
+        </w:rPr>
         <w:drawing>
           <wp:inline distT="0" distB="0" distL="0" distR="0" wp14:anchorId="247B58C5" wp14:editId="2B094A98">
             <wp:extent cx="4696480" cy="1038370"/>
@@ -2065,6 +2192,9 @@
         <w:t>Pour le serveur qui se connecte au serveur distant :</w:t>
       </w:r>
       <w:r>
+        <w:rPr>
+          <w:noProof/>
+        </w:rPr>
         <w:drawing>
           <wp:inline distT="0" distB="0" distL="0" distR="0" wp14:anchorId="1E7F7892" wp14:editId="1B413A3B">
             <wp:extent cx="4229690" cy="847843"/>
@@ -2114,10 +2244,7 @@
         <w:pStyle w:val="Heading1"/>
       </w:pPr>
       <w:r>
-        <w:t xml:space="preserve"> Aspects à améliorer</w:t>
-      </w:r>
-      <w:r>
-        <w:t xml:space="preserve"> </w:t>
+        <w:t xml:space="preserve"> Aspects à améliorer </w:t>
       </w:r>
       <w:r>
         <w:t>ou à ajouter au</w:t>
@@ -2203,6 +2330,7 @@
         </w:numPr>
       </w:pPr>
       <w:r>
+        <w:lastRenderedPageBreak/>
         <w:t xml:space="preserve">Créer une vraie authentification à l’ouverture de la page Web avec nom d’utilisateur et mot de passe pour éviter que les utilisateurs puissent aller cliquer sur les boutons de la barre de gauche et </w:t>
       </w:r>
       <w:r>

</xml_diff>